<commit_message>
- Updated Building List - Updated Islanders List
</commit_message>
<xml_diff>
--- a/Documents/Islanders.docx
+++ b/Documents/Islanders.docx
@@ -642,6 +642,78 @@
     </w:p>
     <w:p>
       <w:pPr>
+        <w:pStyle w:val="Listenabsatz"/>
+        <w:numPr>
+          <w:ilvl w:val="0"/>
+          <w:numId w:val="1"/>
+        </w:numPr>
+        <w:rPr>
+          <w:lang w:val="en-US"/>
+        </w:rPr>
+      </w:pPr>
+      <w:r>
+        <w:rPr>
+          <w:lang w:val="en-US"/>
+        </w:rPr>
+        <w:t>Seaweed Field</w:t>
+      </w:r>
+    </w:p>
+    <w:p>
+      <w:pPr>
+        <w:pStyle w:val="Listenabsatz"/>
+        <w:numPr>
+          <w:ilvl w:val="0"/>
+          <w:numId w:val="1"/>
+        </w:numPr>
+        <w:rPr>
+          <w:lang w:val="en-US"/>
+        </w:rPr>
+      </w:pPr>
+      <w:r>
+        <w:rPr>
+          <w:lang w:val="en-US"/>
+        </w:rPr>
+        <w:t>Seaweed Farm</w:t>
+      </w:r>
+    </w:p>
+    <w:p>
+      <w:pPr>
+        <w:pStyle w:val="Listenabsatz"/>
+        <w:numPr>
+          <w:ilvl w:val="0"/>
+          <w:numId w:val="1"/>
+        </w:numPr>
+        <w:rPr>
+          <w:lang w:val="en-US"/>
+        </w:rPr>
+      </w:pPr>
+      <w:r>
+        <w:rPr>
+          <w:lang w:val="en-US"/>
+        </w:rPr>
+        <w:t>Balloon</w:t>
+      </w:r>
+    </w:p>
+    <w:p>
+      <w:pPr>
+        <w:pStyle w:val="Listenabsatz"/>
+        <w:numPr>
+          <w:ilvl w:val="0"/>
+          <w:numId w:val="1"/>
+        </w:numPr>
+        <w:rPr>
+          <w:lang w:val="en-US"/>
+        </w:rPr>
+      </w:pPr>
+      <w:r>
+        <w:rPr>
+          <w:lang w:val="en-US"/>
+        </w:rPr>
+        <w:t>Monument</w:t>
+      </w:r>
+    </w:p>
+    <w:p>
+      <w:pPr>
         <w:spacing w:after="200" w:line="276" w:lineRule="auto"/>
         <w:rPr>
           <w:lang w:val="en-US"/>
@@ -683,628 +755,701 @@
           <w:lang w:val="en-US"/>
         </w:rPr>
       </w:pPr>
+      <w:r>
+        <w:rPr>
+          <w:b/>
+          <w:lang w:val="en-US"/>
+        </w:rPr>
+        <w:t>City</w:t>
+      </w:r>
+    </w:p>
+    <w:p>
+      <w:pPr>
+        <w:pStyle w:val="Listenabsatz"/>
+        <w:numPr>
+          <w:ilvl w:val="0"/>
+          <w:numId w:val="2"/>
+        </w:numPr>
+        <w:rPr>
+          <w:lang w:val="en-US"/>
+        </w:rPr>
+      </w:pPr>
+      <w:r>
+        <w:rPr>
+          <w:lang w:val="en-US"/>
+        </w:rPr>
+        <w:t>House</w:t>
+      </w:r>
+    </w:p>
+    <w:p>
+      <w:pPr>
+        <w:pStyle w:val="Listenabsatz"/>
+        <w:numPr>
+          <w:ilvl w:val="0"/>
+          <w:numId w:val="2"/>
+        </w:numPr>
+        <w:rPr>
+          <w:lang w:val="en-US"/>
+        </w:rPr>
+      </w:pPr>
+      <w:r>
+        <w:rPr>
+          <w:lang w:val="en-US"/>
+        </w:rPr>
+        <w:t>Mansion</w:t>
+      </w:r>
+    </w:p>
+    <w:p>
+      <w:pPr>
+        <w:pStyle w:val="Listenabsatz"/>
+        <w:numPr>
+          <w:ilvl w:val="0"/>
+          <w:numId w:val="2"/>
+        </w:numPr>
+        <w:rPr>
+          <w:lang w:val="en-US"/>
+        </w:rPr>
+      </w:pPr>
+      <w:r>
+        <w:rPr>
+          <w:lang w:val="en-US"/>
+        </w:rPr>
+        <w:t>Market</w:t>
+      </w:r>
+    </w:p>
+    <w:p>
+      <w:pPr>
+        <w:pStyle w:val="Listenabsatz"/>
+        <w:numPr>
+          <w:ilvl w:val="0"/>
+          <w:numId w:val="2"/>
+        </w:numPr>
+        <w:rPr>
+          <w:lang w:val="en-US"/>
+        </w:rPr>
+      </w:pPr>
+      <w:r>
+        <w:rPr>
+          <w:lang w:val="en-US"/>
+        </w:rPr>
+        <w:t>Tower</w:t>
+      </w:r>
+    </w:p>
+    <w:p>
+      <w:pPr>
+        <w:pStyle w:val="Listenabsatz"/>
+        <w:numPr>
+          <w:ilvl w:val="0"/>
+          <w:numId w:val="2"/>
+        </w:numPr>
+        <w:rPr>
+          <w:lang w:val="en-US"/>
+        </w:rPr>
+      </w:pPr>
+      <w:r>
+        <w:rPr>
+          <w:lang w:val="en-US"/>
+        </w:rPr>
+        <w:t>City Center</w:t>
+      </w:r>
+    </w:p>
+    <w:p>
+      <w:pPr>
+        <w:pStyle w:val="Listenabsatz"/>
+        <w:numPr>
+          <w:ilvl w:val="0"/>
+          <w:numId w:val="2"/>
+        </w:numPr>
+        <w:rPr>
+          <w:lang w:val="en-US"/>
+        </w:rPr>
+      </w:pPr>
+      <w:r>
+        <w:rPr>
+          <w:lang w:val="en-US"/>
+        </w:rPr>
+        <w:t>Wall</w:t>
+      </w:r>
+    </w:p>
+    <w:p>
+      <w:pPr>
+        <w:rPr>
+          <w:b/>
+          <w:lang w:val="en-US"/>
+        </w:rPr>
+      </w:pPr>
+      <w:r>
+        <w:rPr>
+          <w:b/>
+          <w:lang w:val="en-US"/>
+        </w:rPr>
+        <w:t>Services</w:t>
+      </w:r>
+    </w:p>
+    <w:p>
+      <w:pPr>
+        <w:pStyle w:val="Listenabsatz"/>
+        <w:numPr>
+          <w:ilvl w:val="0"/>
+          <w:numId w:val="2"/>
+        </w:numPr>
+        <w:rPr>
+          <w:lang w:val="en-US"/>
+        </w:rPr>
+      </w:pPr>
+      <w:r>
+        <w:rPr>
+          <w:lang w:val="en-US"/>
+        </w:rPr>
+        <w:t>Tavern</w:t>
+      </w:r>
+      <w:r>
+        <w:rPr>
+          <w:lang w:val="en-US"/>
+        </w:rPr>
+        <w:t xml:space="preserve"> </w:t>
+      </w:r>
+    </w:p>
+    <w:p>
+      <w:pPr>
+        <w:pStyle w:val="Listenabsatz"/>
+        <w:numPr>
+          <w:ilvl w:val="0"/>
+          <w:numId w:val="2"/>
+        </w:numPr>
+        <w:rPr>
+          <w:lang w:val="en-US"/>
+        </w:rPr>
+      </w:pPr>
+      <w:r>
+        <w:rPr>
+          <w:lang w:val="en-US"/>
+        </w:rPr>
+        <w:t>Jewelry</w:t>
+      </w:r>
+    </w:p>
+    <w:p>
+      <w:pPr>
+        <w:pStyle w:val="Listenabsatz"/>
+        <w:numPr>
+          <w:ilvl w:val="0"/>
+          <w:numId w:val="2"/>
+        </w:numPr>
+        <w:rPr>
+          <w:lang w:val="en-US"/>
+        </w:rPr>
+      </w:pPr>
+      <w:r>
+        <w:rPr>
+          <w:lang w:val="en-US"/>
+        </w:rPr>
+        <w:t>Resort Oasis</w:t>
+      </w:r>
+    </w:p>
+    <w:p>
+      <w:pPr>
+        <w:pStyle w:val="Listenabsatz"/>
+        <w:numPr>
+          <w:ilvl w:val="0"/>
+          <w:numId w:val="2"/>
+        </w:numPr>
+        <w:rPr>
+          <w:lang w:val="en-US"/>
+        </w:rPr>
+      </w:pPr>
+      <w:r>
+        <w:rPr>
+          <w:lang w:val="en-US"/>
+        </w:rPr>
+        <w:t>Resort</w:t>
+      </w:r>
+    </w:p>
+    <w:p>
+      <w:pPr>
+        <w:pStyle w:val="Listenabsatz"/>
+        <w:numPr>
+          <w:ilvl w:val="0"/>
+          <w:numId w:val="2"/>
+        </w:numPr>
+        <w:rPr>
+          <w:lang w:val="en-US"/>
+        </w:rPr>
+      </w:pPr>
+      <w:r>
+        <w:rPr>
+          <w:lang w:val="en-US"/>
+        </w:rPr>
+        <w:t>Circus</w:t>
+      </w:r>
+    </w:p>
+    <w:p>
+      <w:pPr>
+        <w:rPr>
+          <w:b/>
+          <w:lang w:val="en-US"/>
+        </w:rPr>
+      </w:pPr>
+      <w:r>
+        <w:rPr>
+          <w:b/>
+          <w:lang w:val="en-US"/>
+        </w:rPr>
+        <w:t>Industry</w:t>
+      </w:r>
+    </w:p>
+    <w:p>
+      <w:pPr>
+        <w:pStyle w:val="Listenabsatz"/>
+        <w:numPr>
+          <w:ilvl w:val="0"/>
+          <w:numId w:val="2"/>
+        </w:numPr>
+        <w:rPr>
+          <w:lang w:val="en-US"/>
+        </w:rPr>
+      </w:pPr>
+      <w:r>
+        <w:rPr>
+          <w:lang w:val="en-US"/>
+        </w:rPr>
+        <w:t>Mason</w:t>
+      </w:r>
+    </w:p>
+    <w:p>
+      <w:pPr>
+        <w:pStyle w:val="Listenabsatz"/>
+        <w:numPr>
+          <w:ilvl w:val="0"/>
+          <w:numId w:val="2"/>
+        </w:numPr>
+        <w:rPr>
+          <w:lang w:val="en-US"/>
+        </w:rPr>
+      </w:pPr>
+      <w:r>
+        <w:rPr>
+          <w:lang w:val="en-US"/>
+        </w:rPr>
+        <w:t>Gold Mine</w:t>
+      </w:r>
+    </w:p>
+    <w:p>
+      <w:pPr>
+        <w:pStyle w:val="Listenabsatz"/>
+        <w:numPr>
+          <w:ilvl w:val="0"/>
+          <w:numId w:val="2"/>
+        </w:numPr>
+        <w:rPr>
+          <w:lang w:val="en-US"/>
+        </w:rPr>
+      </w:pPr>
+      <w:r>
+        <w:rPr>
+          <w:lang w:val="en-US"/>
+        </w:rPr>
+        <w:t>Brickyard</w:t>
+      </w:r>
+    </w:p>
+    <w:p>
+      <w:pPr>
+        <w:pStyle w:val="Listenabsatz"/>
+        <w:numPr>
+          <w:ilvl w:val="0"/>
+          <w:numId w:val="2"/>
+        </w:numPr>
+        <w:rPr>
+          <w:lang w:val="en-US"/>
+        </w:rPr>
+      </w:pPr>
+      <w:r>
+        <w:rPr>
+          <w:lang w:val="en-US"/>
+        </w:rPr>
+        <w:t>Sandpit</w:t>
+      </w:r>
+    </w:p>
+    <w:p>
+      <w:pPr>
+        <w:pStyle w:val="Listenabsatz"/>
+        <w:numPr>
+          <w:ilvl w:val="0"/>
+          <w:numId w:val="2"/>
+        </w:numPr>
+        <w:rPr>
+          <w:lang w:val="en-US"/>
+        </w:rPr>
+      </w:pPr>
+      <w:r>
+        <w:rPr>
+          <w:lang w:val="en-US"/>
+        </w:rPr>
+        <w:t>Warehouse</w:t>
+      </w:r>
+    </w:p>
+    <w:p>
+      <w:pPr>
+        <w:pStyle w:val="Listenabsatz"/>
+        <w:numPr>
+          <w:ilvl w:val="0"/>
+          <w:numId w:val="2"/>
+        </w:numPr>
+        <w:rPr>
+          <w:lang w:val="en-US"/>
+        </w:rPr>
+      </w:pPr>
+      <w:r>
+        <w:rPr>
+          <w:lang w:val="en-US"/>
+        </w:rPr>
+        <w:t>Brewery</w:t>
+      </w:r>
+    </w:p>
+    <w:p>
+      <w:pPr>
+        <w:rPr>
+          <w:b/>
+          <w:lang w:val="en-US"/>
+        </w:rPr>
+      </w:pPr>
+      <w:r>
+        <w:rPr>
+          <w:b/>
+          <w:lang w:val="en-US"/>
+        </w:rPr>
+        <w:t>Agriculture</w:t>
+      </w:r>
+    </w:p>
+    <w:p>
+      <w:pPr>
+        <w:pStyle w:val="Listenabsatz"/>
+        <w:numPr>
+          <w:ilvl w:val="0"/>
+          <w:numId w:val="2"/>
+        </w:numPr>
+        <w:rPr>
+          <w:lang w:val="en-US"/>
+        </w:rPr>
+      </w:pPr>
+      <w:r>
+        <w:rPr>
+          <w:lang w:val="en-US"/>
+        </w:rPr>
+        <w:t>Hop Field</w:t>
+      </w:r>
+      <w:r>
+        <w:rPr>
+          <w:lang w:val="en-US"/>
+        </w:rPr>
+        <w:t xml:space="preserve"> </w:t>
+      </w:r>
+    </w:p>
+    <w:p>
+      <w:pPr>
+        <w:pStyle w:val="Listenabsatz"/>
+        <w:numPr>
+          <w:ilvl w:val="0"/>
+          <w:numId w:val="2"/>
+        </w:numPr>
+        <w:rPr>
+          <w:lang w:val="en-US"/>
+        </w:rPr>
+      </w:pPr>
+      <w:r>
+        <w:rPr>
+          <w:lang w:val="en-US"/>
+        </w:rPr>
+        <w:t>Mill</w:t>
+      </w:r>
+    </w:p>
+    <w:p>
+      <w:pPr>
+        <w:pStyle w:val="Listenabsatz"/>
+        <w:numPr>
+          <w:ilvl w:val="0"/>
+          <w:numId w:val="2"/>
+        </w:numPr>
+        <w:rPr>
+          <w:lang w:val="en-US"/>
+        </w:rPr>
+      </w:pPr>
+      <w:r>
+        <w:rPr>
+          <w:lang w:val="en-US"/>
+        </w:rPr>
+        <w:t>Field</w:t>
+      </w:r>
+      <w:r>
+        <w:rPr>
+          <w:lang w:val="en-US"/>
+        </w:rPr>
+        <w:t xml:space="preserve"> </w:t>
+      </w:r>
+    </w:p>
+    <w:p>
+      <w:pPr>
+        <w:pStyle w:val="Listenabsatz"/>
+        <w:numPr>
+          <w:ilvl w:val="0"/>
+          <w:numId w:val="2"/>
+        </w:numPr>
+        <w:rPr>
+          <w:lang w:val="en-US"/>
+        </w:rPr>
+      </w:pPr>
+      <w:r>
+        <w:rPr>
+          <w:lang w:val="en-US"/>
+        </w:rPr>
+        <w:t>Sawmill</w:t>
+      </w:r>
+    </w:p>
+    <w:p>
+      <w:pPr>
+        <w:pStyle w:val="Listenabsatz"/>
+        <w:numPr>
+          <w:ilvl w:val="0"/>
+          <w:numId w:val="2"/>
+        </w:numPr>
+        <w:rPr>
+          <w:lang w:val="en-US"/>
+        </w:rPr>
+      </w:pPr>
+      <w:r>
+        <w:rPr>
+          <w:lang w:val="en-US"/>
+        </w:rPr>
+        <w:t>Lumberjack</w:t>
+      </w:r>
+    </w:p>
+    <w:p>
+      <w:pPr>
+        <w:pStyle w:val="Listenabsatz"/>
+        <w:numPr>
+          <w:ilvl w:val="0"/>
+          <w:numId w:val="2"/>
+        </w:numPr>
+        <w:rPr>
+          <w:lang w:val="en-US"/>
+        </w:rPr>
+      </w:pPr>
+      <w:r>
+        <w:rPr>
+          <w:lang w:val="en-US"/>
+        </w:rPr>
+        <w:t>Seaweed Field</w:t>
+      </w:r>
+    </w:p>
+    <w:p>
+      <w:pPr>
+        <w:pStyle w:val="Listenabsatz"/>
+        <w:numPr>
+          <w:ilvl w:val="0"/>
+          <w:numId w:val="2"/>
+        </w:numPr>
+        <w:rPr>
+          <w:lang w:val="en-US"/>
+        </w:rPr>
+      </w:pPr>
+      <w:r>
+        <w:rPr>
+          <w:lang w:val="en-US"/>
+        </w:rPr>
+        <w:t>Seaweed Farm</w:t>
+      </w:r>
+    </w:p>
+    <w:p>
+      <w:pPr>
+        <w:rPr>
+          <w:b/>
+          <w:lang w:val="en-US"/>
+        </w:rPr>
+      </w:pPr>
+      <w:r>
+        <w:rPr>
+          <w:b/>
+          <w:lang w:val="en-US"/>
+        </w:rPr>
+        <w:t>Culture</w:t>
+      </w:r>
+    </w:p>
+    <w:p>
+      <w:pPr>
+        <w:pStyle w:val="Listenabsatz"/>
+        <w:numPr>
+          <w:ilvl w:val="0"/>
+          <w:numId w:val="2"/>
+        </w:numPr>
+        <w:rPr>
+          <w:lang w:val="en-US"/>
+        </w:rPr>
+      </w:pPr>
+      <w:r>
+        <w:rPr>
+          <w:lang w:val="en-US"/>
+        </w:rPr>
+        <w:t>Statue</w:t>
+      </w:r>
+    </w:p>
+    <w:p>
+      <w:pPr>
+        <w:pStyle w:val="Listenabsatz"/>
+        <w:numPr>
+          <w:ilvl w:val="0"/>
+          <w:numId w:val="2"/>
+        </w:numPr>
+        <w:rPr>
+          <w:lang w:val="en-US"/>
+        </w:rPr>
+      </w:pPr>
+      <w:r>
+        <w:rPr>
+          <w:lang w:val="en-US"/>
+        </w:rPr>
+        <w:t>Shaman</w:t>
+      </w:r>
+    </w:p>
+    <w:p>
+      <w:pPr>
+        <w:pStyle w:val="Listenabsatz"/>
+        <w:numPr>
+          <w:ilvl w:val="0"/>
+          <w:numId w:val="2"/>
+        </w:numPr>
+        <w:rPr>
+          <w:lang w:val="en-US"/>
+        </w:rPr>
+      </w:pPr>
+      <w:r>
+        <w:rPr>
+          <w:lang w:val="en-US"/>
+        </w:rPr>
+        <w:t>Balloon</w:t>
+      </w:r>
+    </w:p>
+    <w:p>
+      <w:pPr>
+        <w:rPr>
+          <w:b/>
+          <w:lang w:val="en-US"/>
+        </w:rPr>
+      </w:pPr>
+      <w:r>
+        <w:rPr>
+          <w:b/>
+          <w:lang w:val="en-US"/>
+        </w:rPr>
+        <w:t>Spirituality</w:t>
+      </w:r>
+    </w:p>
+    <w:p>
+      <w:pPr>
+        <w:pStyle w:val="Listenabsatz"/>
+        <w:numPr>
+          <w:ilvl w:val="0"/>
+          <w:numId w:val="2"/>
+        </w:numPr>
+        <w:rPr>
+          <w:lang w:val="en-US"/>
+        </w:rPr>
+      </w:pPr>
+      <w:r>
+        <w:rPr>
+          <w:lang w:val="en-US"/>
+        </w:rPr>
+        <w:t>Temple</w:t>
+      </w:r>
+    </w:p>
+    <w:p>
+      <w:pPr>
+        <w:pStyle w:val="Listenabsatz"/>
+        <w:numPr>
+          <w:ilvl w:val="0"/>
+          <w:numId w:val="2"/>
+        </w:numPr>
+        <w:rPr>
+          <w:lang w:val="en-US"/>
+        </w:rPr>
+      </w:pPr>
+      <w:r>
+        <w:rPr>
+          <w:lang w:val="en-US"/>
+        </w:rPr>
+        <w:t>Monument</w:t>
+      </w:r>
       <w:bookmarkStart w:id="0" w:name="_GoBack"/>
-      <w:r>
+      <w:bookmarkEnd w:id="0"/>
+    </w:p>
+    <w:p>
+      <w:pPr>
         <w:rPr>
           <w:b/>
           <w:lang w:val="en-US"/>
         </w:rPr>
-        <w:t>City</w:t>
-      </w:r>
-    </w:p>
-    <w:p>
-      <w:pPr>
-        <w:pStyle w:val="Listenabsatz"/>
-        <w:numPr>
-          <w:ilvl w:val="0"/>
-          <w:numId w:val="2"/>
-        </w:numPr>
-        <w:rPr>
-          <w:lang w:val="en-US"/>
-        </w:rPr>
-      </w:pPr>
-      <w:r>
-        <w:rPr>
-          <w:lang w:val="en-US"/>
-        </w:rPr>
-        <w:t>House</w:t>
-      </w:r>
-    </w:p>
-    <w:p>
-      <w:pPr>
-        <w:pStyle w:val="Listenabsatz"/>
-        <w:numPr>
-          <w:ilvl w:val="0"/>
-          <w:numId w:val="2"/>
-        </w:numPr>
-        <w:rPr>
-          <w:lang w:val="en-US"/>
-        </w:rPr>
-      </w:pPr>
-      <w:r>
-        <w:rPr>
-          <w:lang w:val="en-US"/>
-        </w:rPr>
-        <w:t>Mansion</w:t>
-      </w:r>
-    </w:p>
-    <w:p>
-      <w:pPr>
-        <w:pStyle w:val="Listenabsatz"/>
-        <w:numPr>
-          <w:ilvl w:val="0"/>
-          <w:numId w:val="2"/>
-        </w:numPr>
-        <w:rPr>
-          <w:lang w:val="en-US"/>
-        </w:rPr>
-      </w:pPr>
-      <w:r>
-        <w:rPr>
-          <w:lang w:val="en-US"/>
-        </w:rPr>
-        <w:t>Market</w:t>
-      </w:r>
-    </w:p>
-    <w:p>
-      <w:pPr>
-        <w:pStyle w:val="Listenabsatz"/>
-        <w:numPr>
-          <w:ilvl w:val="0"/>
-          <w:numId w:val="2"/>
-        </w:numPr>
-        <w:rPr>
-          <w:lang w:val="en-US"/>
-        </w:rPr>
-      </w:pPr>
-      <w:r>
-        <w:rPr>
-          <w:lang w:val="en-US"/>
-        </w:rPr>
-        <w:t>Tower</w:t>
-      </w:r>
-    </w:p>
-    <w:p>
-      <w:pPr>
-        <w:pStyle w:val="Listenabsatz"/>
-        <w:numPr>
-          <w:ilvl w:val="0"/>
-          <w:numId w:val="2"/>
-        </w:numPr>
-        <w:rPr>
-          <w:lang w:val="en-US"/>
-        </w:rPr>
-      </w:pPr>
-      <w:r>
-        <w:rPr>
-          <w:lang w:val="en-US"/>
-        </w:rPr>
-        <w:t>City Center</w:t>
-      </w:r>
-    </w:p>
-    <w:p>
-      <w:pPr>
-        <w:pStyle w:val="Listenabsatz"/>
-        <w:numPr>
-          <w:ilvl w:val="0"/>
-          <w:numId w:val="2"/>
-        </w:numPr>
-        <w:rPr>
-          <w:lang w:val="en-US"/>
-        </w:rPr>
-      </w:pPr>
-      <w:r>
-        <w:rPr>
-          <w:lang w:val="en-US"/>
-        </w:rPr>
-        <w:t>Wall</w:t>
-      </w:r>
-    </w:p>
-    <w:p>
-      <w:pPr>
+      </w:pPr>
+      <w:r>
         <w:rPr>
           <w:b/>
           <w:lang w:val="en-US"/>
         </w:rPr>
-      </w:pPr>
-      <w:r>
+        <w:t>Decorations</w:t>
+      </w:r>
+    </w:p>
+    <w:p>
+      <w:pPr>
+        <w:pStyle w:val="Listenabsatz"/>
+        <w:numPr>
+          <w:ilvl w:val="0"/>
+          <w:numId w:val="2"/>
+        </w:numPr>
+        <w:rPr>
+          <w:lang w:val="en-US"/>
+        </w:rPr>
+      </w:pPr>
+      <w:r>
+        <w:rPr>
+          <w:lang w:val="en-US"/>
+        </w:rPr>
+        <w:t>Park</w:t>
+      </w:r>
+    </w:p>
+    <w:p>
+      <w:pPr>
+        <w:pStyle w:val="Listenabsatz"/>
+        <w:numPr>
+          <w:ilvl w:val="0"/>
+          <w:numId w:val="2"/>
+        </w:numPr>
+        <w:rPr>
+          <w:lang w:val="en-US"/>
+        </w:rPr>
+      </w:pPr>
+      <w:r>
+        <w:rPr>
+          <w:lang w:val="en-US"/>
+        </w:rPr>
+        <w:t>Fountain</w:t>
+      </w:r>
+    </w:p>
+    <w:p>
+      <w:pPr>
+        <w:rPr>
+          <w:lang w:val="en-US"/>
+        </w:rPr>
+      </w:pPr>
+    </w:p>
+    <w:p>
+      <w:pPr>
         <w:rPr>
           <w:b/>
           <w:lang w:val="en-US"/>
         </w:rPr>
-        <w:t>Services</w:t>
-      </w:r>
-    </w:p>
-    <w:p>
-      <w:pPr>
-        <w:pStyle w:val="Listenabsatz"/>
-        <w:numPr>
-          <w:ilvl w:val="0"/>
-          <w:numId w:val="2"/>
-        </w:numPr>
-        <w:rPr>
-          <w:lang w:val="en-US"/>
-        </w:rPr>
-      </w:pPr>
-      <w:r>
-        <w:rPr>
-          <w:lang w:val="en-US"/>
-        </w:rPr>
-        <w:t>Tavern</w:t>
-      </w:r>
-      <w:r>
-        <w:rPr>
-          <w:lang w:val="en-US"/>
-        </w:rPr>
-        <w:t xml:space="preserve"> </w:t>
-      </w:r>
-    </w:p>
-    <w:p>
-      <w:pPr>
-        <w:pStyle w:val="Listenabsatz"/>
-        <w:numPr>
-          <w:ilvl w:val="0"/>
-          <w:numId w:val="2"/>
-        </w:numPr>
-        <w:rPr>
-          <w:lang w:val="en-US"/>
-        </w:rPr>
-      </w:pPr>
-      <w:r>
-        <w:rPr>
-          <w:lang w:val="en-US"/>
-        </w:rPr>
-        <w:t>Jewelry</w:t>
-      </w:r>
-    </w:p>
-    <w:p>
-      <w:pPr>
-        <w:pStyle w:val="Listenabsatz"/>
-        <w:numPr>
-          <w:ilvl w:val="0"/>
-          <w:numId w:val="2"/>
-        </w:numPr>
-        <w:rPr>
-          <w:lang w:val="en-US"/>
-        </w:rPr>
-      </w:pPr>
-      <w:r>
-        <w:rPr>
-          <w:lang w:val="en-US"/>
-        </w:rPr>
-        <w:t>Resort Oasis</w:t>
-      </w:r>
-    </w:p>
-    <w:p>
-      <w:pPr>
-        <w:pStyle w:val="Listenabsatz"/>
-        <w:numPr>
-          <w:ilvl w:val="0"/>
-          <w:numId w:val="2"/>
-        </w:numPr>
-        <w:rPr>
-          <w:lang w:val="en-US"/>
-        </w:rPr>
-      </w:pPr>
-      <w:r>
-        <w:rPr>
-          <w:lang w:val="en-US"/>
-        </w:rPr>
-        <w:t>Resort</w:t>
-      </w:r>
-    </w:p>
-    <w:p>
-      <w:pPr>
-        <w:pStyle w:val="Listenabsatz"/>
-        <w:numPr>
-          <w:ilvl w:val="0"/>
-          <w:numId w:val="2"/>
-        </w:numPr>
-        <w:rPr>
-          <w:lang w:val="en-US"/>
-        </w:rPr>
-      </w:pPr>
-      <w:r>
-        <w:rPr>
-          <w:lang w:val="en-US"/>
-        </w:rPr>
-        <w:t>Circus</w:t>
-      </w:r>
-    </w:p>
-    <w:p>
-      <w:pPr>
+      </w:pPr>
+      <w:r>
         <w:rPr>
           <w:b/>
           <w:lang w:val="en-US"/>
         </w:rPr>
-      </w:pPr>
-      <w:r>
-        <w:rPr>
-          <w:b/>
-          <w:lang w:val="en-US"/>
-        </w:rPr>
-        <w:t>Industry</w:t>
-      </w:r>
-    </w:p>
-    <w:p>
-      <w:pPr>
-        <w:pStyle w:val="Listenabsatz"/>
-        <w:numPr>
-          <w:ilvl w:val="0"/>
-          <w:numId w:val="2"/>
-        </w:numPr>
-        <w:rPr>
-          <w:lang w:val="en-US"/>
-        </w:rPr>
-      </w:pPr>
-      <w:r>
-        <w:rPr>
-          <w:lang w:val="en-US"/>
-        </w:rPr>
-        <w:t>Mason</w:t>
-      </w:r>
-    </w:p>
-    <w:p>
-      <w:pPr>
-        <w:pStyle w:val="Listenabsatz"/>
-        <w:numPr>
-          <w:ilvl w:val="0"/>
-          <w:numId w:val="2"/>
-        </w:numPr>
-        <w:rPr>
-          <w:lang w:val="en-US"/>
-        </w:rPr>
-      </w:pPr>
-      <w:r>
-        <w:rPr>
-          <w:lang w:val="en-US"/>
-        </w:rPr>
-        <w:t>Gold Mine</w:t>
-      </w:r>
-    </w:p>
-    <w:p>
-      <w:pPr>
-        <w:pStyle w:val="Listenabsatz"/>
-        <w:numPr>
-          <w:ilvl w:val="0"/>
-          <w:numId w:val="2"/>
-        </w:numPr>
-        <w:rPr>
-          <w:lang w:val="en-US"/>
-        </w:rPr>
-      </w:pPr>
-      <w:r>
-        <w:rPr>
-          <w:lang w:val="en-US"/>
-        </w:rPr>
-        <w:t>Brickyard</w:t>
-      </w:r>
-    </w:p>
-    <w:p>
-      <w:pPr>
-        <w:pStyle w:val="Listenabsatz"/>
-        <w:numPr>
-          <w:ilvl w:val="0"/>
-          <w:numId w:val="2"/>
-        </w:numPr>
-        <w:rPr>
-          <w:lang w:val="en-US"/>
-        </w:rPr>
-      </w:pPr>
-      <w:r>
-        <w:rPr>
-          <w:lang w:val="en-US"/>
-        </w:rPr>
-        <w:t>Sandpit</w:t>
-      </w:r>
-    </w:p>
-    <w:p>
-      <w:pPr>
-        <w:pStyle w:val="Listenabsatz"/>
-        <w:numPr>
-          <w:ilvl w:val="0"/>
-          <w:numId w:val="2"/>
-        </w:numPr>
-        <w:rPr>
-          <w:lang w:val="en-US"/>
-        </w:rPr>
-      </w:pPr>
-      <w:r>
-        <w:rPr>
-          <w:lang w:val="en-US"/>
-        </w:rPr>
-        <w:t>Warehouse</w:t>
-      </w:r>
-    </w:p>
-    <w:p>
-      <w:pPr>
-        <w:pStyle w:val="Listenabsatz"/>
-        <w:numPr>
-          <w:ilvl w:val="0"/>
-          <w:numId w:val="2"/>
-        </w:numPr>
-        <w:rPr>
-          <w:lang w:val="en-US"/>
-        </w:rPr>
-      </w:pPr>
-      <w:r>
-        <w:rPr>
-          <w:lang w:val="en-US"/>
-        </w:rPr>
-        <w:t>Brewery</w:t>
-      </w:r>
-    </w:p>
-    <w:p>
-      <w:pPr>
-        <w:rPr>
-          <w:b/>
-          <w:lang w:val="en-US"/>
-        </w:rPr>
-      </w:pPr>
-      <w:r>
-        <w:rPr>
-          <w:b/>
-          <w:lang w:val="en-US"/>
-        </w:rPr>
-        <w:t>Agriculture</w:t>
-      </w:r>
-    </w:p>
-    <w:p>
-      <w:pPr>
-        <w:pStyle w:val="Listenabsatz"/>
-        <w:numPr>
-          <w:ilvl w:val="0"/>
-          <w:numId w:val="2"/>
-        </w:numPr>
-        <w:rPr>
-          <w:lang w:val="en-US"/>
-        </w:rPr>
-      </w:pPr>
-      <w:r>
-        <w:rPr>
-          <w:lang w:val="en-US"/>
-        </w:rPr>
-        <w:t>Hop Field</w:t>
-      </w:r>
-      <w:r>
-        <w:rPr>
-          <w:lang w:val="en-US"/>
-        </w:rPr>
-        <w:t xml:space="preserve"> </w:t>
-      </w:r>
-    </w:p>
-    <w:p>
-      <w:pPr>
-        <w:pStyle w:val="Listenabsatz"/>
-        <w:numPr>
-          <w:ilvl w:val="0"/>
-          <w:numId w:val="2"/>
-        </w:numPr>
-        <w:rPr>
-          <w:lang w:val="en-US"/>
-        </w:rPr>
-      </w:pPr>
-      <w:r>
-        <w:rPr>
-          <w:lang w:val="en-US"/>
-        </w:rPr>
-        <w:t>Mill</w:t>
-      </w:r>
-    </w:p>
-    <w:p>
-      <w:pPr>
-        <w:pStyle w:val="Listenabsatz"/>
-        <w:numPr>
-          <w:ilvl w:val="0"/>
-          <w:numId w:val="2"/>
-        </w:numPr>
-        <w:rPr>
-          <w:lang w:val="en-US"/>
-        </w:rPr>
-      </w:pPr>
-      <w:r>
-        <w:rPr>
-          <w:lang w:val="en-US"/>
-        </w:rPr>
-        <w:t>Field</w:t>
-      </w:r>
-      <w:r>
-        <w:rPr>
-          <w:lang w:val="en-US"/>
-        </w:rPr>
-        <w:t xml:space="preserve"> </w:t>
-      </w:r>
-    </w:p>
-    <w:p>
-      <w:pPr>
-        <w:pStyle w:val="Listenabsatz"/>
-        <w:numPr>
-          <w:ilvl w:val="0"/>
-          <w:numId w:val="2"/>
-        </w:numPr>
-        <w:rPr>
-          <w:lang w:val="en-US"/>
-        </w:rPr>
-      </w:pPr>
-      <w:r>
-        <w:rPr>
-          <w:lang w:val="en-US"/>
-        </w:rPr>
-        <w:t>Sawmill</w:t>
-      </w:r>
-    </w:p>
-    <w:p>
-      <w:pPr>
-        <w:pStyle w:val="Listenabsatz"/>
-        <w:numPr>
-          <w:ilvl w:val="0"/>
-          <w:numId w:val="2"/>
-        </w:numPr>
-        <w:rPr>
-          <w:lang w:val="en-US"/>
-        </w:rPr>
-      </w:pPr>
-      <w:r>
-        <w:rPr>
-          <w:lang w:val="en-US"/>
-        </w:rPr>
-        <w:t>Lumberjack</w:t>
-      </w:r>
-    </w:p>
-    <w:p>
-      <w:pPr>
-        <w:rPr>
-          <w:b/>
-          <w:lang w:val="en-US"/>
-        </w:rPr>
-      </w:pPr>
-      <w:r>
-        <w:rPr>
-          <w:b/>
-          <w:lang w:val="en-US"/>
-        </w:rPr>
-        <w:t>Culture</w:t>
-      </w:r>
-    </w:p>
-    <w:p>
-      <w:pPr>
-        <w:pStyle w:val="Listenabsatz"/>
-        <w:numPr>
-          <w:ilvl w:val="0"/>
-          <w:numId w:val="2"/>
-        </w:numPr>
-        <w:rPr>
-          <w:lang w:val="en-US"/>
-        </w:rPr>
-      </w:pPr>
-      <w:r>
-        <w:rPr>
-          <w:lang w:val="en-US"/>
-        </w:rPr>
-        <w:t>Statue</w:t>
-      </w:r>
-    </w:p>
-    <w:p>
-      <w:pPr>
-        <w:pStyle w:val="Listenabsatz"/>
-        <w:numPr>
-          <w:ilvl w:val="0"/>
-          <w:numId w:val="2"/>
-        </w:numPr>
-        <w:rPr>
-          <w:lang w:val="en-US"/>
-        </w:rPr>
-      </w:pPr>
-      <w:r>
-        <w:rPr>
-          <w:lang w:val="en-US"/>
-        </w:rPr>
-        <w:t>Shaman</w:t>
-      </w:r>
-    </w:p>
-    <w:p>
-      <w:pPr>
-        <w:rPr>
-          <w:b/>
-          <w:lang w:val="en-US"/>
-        </w:rPr>
-      </w:pPr>
-      <w:r>
-        <w:rPr>
-          <w:b/>
-          <w:lang w:val="en-US"/>
-        </w:rPr>
-        <w:t>Spirituality</w:t>
-      </w:r>
-    </w:p>
-    <w:p>
-      <w:pPr>
-        <w:pStyle w:val="Listenabsatz"/>
-        <w:numPr>
-          <w:ilvl w:val="0"/>
-          <w:numId w:val="2"/>
-        </w:numPr>
-        <w:rPr>
-          <w:lang w:val="en-US"/>
-        </w:rPr>
-      </w:pPr>
-      <w:r>
-        <w:rPr>
-          <w:lang w:val="en-US"/>
-        </w:rPr>
-        <w:t>Temple</w:t>
-      </w:r>
-    </w:p>
-    <w:p>
-      <w:pPr>
-        <w:rPr>
-          <w:b/>
-          <w:lang w:val="en-US"/>
-        </w:rPr>
-      </w:pPr>
-      <w:r>
-        <w:rPr>
-          <w:b/>
-          <w:lang w:val="en-US"/>
-        </w:rPr>
-        <w:t>Decorations</w:t>
-      </w:r>
-    </w:p>
-    <w:p>
-      <w:pPr>
-        <w:pStyle w:val="Listenabsatz"/>
-        <w:numPr>
-          <w:ilvl w:val="0"/>
-          <w:numId w:val="2"/>
-        </w:numPr>
-        <w:rPr>
-          <w:lang w:val="en-US"/>
-        </w:rPr>
-      </w:pPr>
-      <w:r>
-        <w:rPr>
-          <w:lang w:val="en-US"/>
-        </w:rPr>
-        <w:t>Park</w:t>
-      </w:r>
-    </w:p>
-    <w:p>
-      <w:pPr>
-        <w:pStyle w:val="Listenabsatz"/>
-        <w:numPr>
-          <w:ilvl w:val="0"/>
-          <w:numId w:val="2"/>
-        </w:numPr>
-        <w:rPr>
-          <w:lang w:val="en-US"/>
-        </w:rPr>
-      </w:pPr>
-      <w:r>
-        <w:rPr>
-          <w:lang w:val="en-US"/>
-        </w:rPr>
-        <w:t>Fountain</w:t>
-      </w:r>
-    </w:p>
-    <w:p>
-      <w:pPr>
-        <w:rPr>
-          <w:lang w:val="en-US"/>
-        </w:rPr>
-      </w:pPr>
-    </w:p>
-    <w:p>
-      <w:pPr>
-        <w:rPr>
-          <w:b/>
-          <w:lang w:val="en-US"/>
-        </w:rPr>
-      </w:pPr>
-      <w:r>
-        <w:rPr>
-          <w:b/>
-          <w:lang w:val="en-US"/>
-        </w:rPr>
         <w:t>Others</w:t>
       </w:r>
     </w:p>
@@ -1397,7 +1542,6 @@
         </w:rPr>
         <w:t>Gold resource</w:t>
       </w:r>
-      <w:bookmarkEnd w:id="0"/>
     </w:p>
     <w:sectPr>
       <w:headerReference w:type="default" r:id="rId8"/>
@@ -1484,7 +1628,7 @@
             <w:sz w:val="18"/>
             <w:szCs w:val="18"/>
           </w:rPr>
-          <w:t>06.05.2019</w:t>
+          <w:t>09.05.2019</w:t>
         </w:r>
         <w:r>
           <w:rPr>

</xml_diff>